<commit_message>
feat: Add ModSecurity v3 WAF and GRR Rapid Response projects to the portfolio, including documentation and styling updates.
</commit_message>
<xml_diff>
--- a/assets/Projects/GRR Install Guide Working.docx
+++ b/assets/Projects/GRR Install Guide Working.docx
@@ -4371,12 +4371,11 @@
 </file>
 
 <file path=customXml/item1.xml><?xml version="1.0" encoding="utf-8"?>
-<?mso-contentType ?>
-<FormTemplates xmlns="http://schemas.microsoft.com/sharepoint/v3/contenttype/forms">
-  <Display>DocumentLibraryForm</Display>
-  <Edit>DocumentLibraryForm</Edit>
-  <New>DocumentLibraryForm</New>
-</FormTemplates>
+<p:properties xmlns:p="http://schemas.microsoft.com/office/2006/metadata/properties" xmlns:xsi="http://www.w3.org/2001/XMLSchema-instance" xmlns:pc="http://schemas.microsoft.com/office/infopath/2007/PartnerControls">
+  <documentManagement>
+    <_activity xmlns="d808eeca-2cea-4cc1-a04a-f08d55a708bd" xsi:nil="true"/>
+  </documentManagement>
+</p:properties>
 </file>
 
 <file path=customXml/item2.xml><?xml version="1.0" encoding="utf-8"?>
@@ -4627,17 +4626,27 @@
 </file>
 
 <file path=customXml/item3.xml><?xml version="1.0" encoding="utf-8"?>
-<p:properties xmlns:p="http://schemas.microsoft.com/office/2006/metadata/properties" xmlns:xsi="http://www.w3.org/2001/XMLSchema-instance" xmlns:pc="http://schemas.microsoft.com/office/infopath/2007/PartnerControls">
-  <documentManagement>
-    <_activity xmlns="d808eeca-2cea-4cc1-a04a-f08d55a708bd" xsi:nil="true"/>
-  </documentManagement>
-</p:properties>
+<?mso-contentType ?>
+<FormTemplates xmlns="http://schemas.microsoft.com/sharepoint/v3/contenttype/forms">
+  <Display>DocumentLibraryForm</Display>
+  <Edit>DocumentLibraryForm</Edit>
+  <New>DocumentLibraryForm</New>
+</FormTemplates>
 </file>
 
 <file path=customXml/itemProps1.xml><?xml version="1.0" encoding="utf-8"?>
-<ds:datastoreItem xmlns:ds="http://schemas.openxmlformats.org/officeDocument/2006/customXml" ds:itemID="{1A4EAFAB-D202-43B2-A2E4-A711350830A1}">
+<ds:datastoreItem xmlns:ds="http://schemas.openxmlformats.org/officeDocument/2006/customXml" ds:itemID="{4F86B3E1-4DD8-4C1F-BCF9-AE4BD376960C}">
   <ds:schemaRefs>
-    <ds:schemaRef ds:uri="http://schemas.microsoft.com/sharepoint/v3/contenttype/forms"/>
+    <ds:schemaRef ds:uri="http://purl.org/dc/elements/1.1/"/>
+    <ds:schemaRef ds:uri="http://purl.org/dc/dcmitype/"/>
+    <ds:schemaRef ds:uri="d808eeca-2cea-4cc1-a04a-f08d55a708bd"/>
+    <ds:schemaRef ds:uri="http://schemas.openxmlformats.org/package/2006/metadata/core-properties"/>
+    <ds:schemaRef ds:uri="http://purl.org/dc/terms/"/>
+    <ds:schemaRef ds:uri="http://schemas.microsoft.com/office/infopath/2007/PartnerControls"/>
+    <ds:schemaRef ds:uri="3ee04253-f6c0-4b10-b96f-24c64ec24928"/>
+    <ds:schemaRef ds:uri="http://schemas.microsoft.com/office/2006/documentManagement/types"/>
+    <ds:schemaRef ds:uri="http://schemas.microsoft.com/office/2006/metadata/properties"/>
+    <ds:schemaRef ds:uri="http://www.w3.org/XML/1998/namespace"/>
   </ds:schemaRefs>
 </ds:datastoreItem>
 </file>
@@ -4662,18 +4671,9 @@
 </file>
 
 <file path=customXml/itemProps3.xml><?xml version="1.0" encoding="utf-8"?>
-<ds:datastoreItem xmlns:ds="http://schemas.openxmlformats.org/officeDocument/2006/customXml" ds:itemID="{4F86B3E1-4DD8-4C1F-BCF9-AE4BD376960C}">
+<ds:datastoreItem xmlns:ds="http://schemas.openxmlformats.org/officeDocument/2006/customXml" ds:itemID="{1A4EAFAB-D202-43B2-A2E4-A711350830A1}">
   <ds:schemaRefs>
-    <ds:schemaRef ds:uri="3ee04253-f6c0-4b10-b96f-24c64ec24928"/>
-    <ds:schemaRef ds:uri="http://purl.org/dc/terms/"/>
-    <ds:schemaRef ds:uri="http://schemas.microsoft.com/office/2006/documentManagement/types"/>
-    <ds:schemaRef ds:uri="http://purl.org/dc/elements/1.1/"/>
-    <ds:schemaRef ds:uri="http://purl.org/dc/dcmitype/"/>
-    <ds:schemaRef ds:uri="http://schemas.microsoft.com/office/infopath/2007/PartnerControls"/>
-    <ds:schemaRef ds:uri="d808eeca-2cea-4cc1-a04a-f08d55a708bd"/>
-    <ds:schemaRef ds:uri="http://schemas.openxmlformats.org/package/2006/metadata/core-properties"/>
-    <ds:schemaRef ds:uri="http://schemas.microsoft.com/office/2006/metadata/properties"/>
-    <ds:schemaRef ds:uri="http://www.w3.org/XML/1998/namespace"/>
+    <ds:schemaRef ds:uri="http://schemas.microsoft.com/sharepoint/v3/contenttype/forms"/>
   </ds:schemaRefs>
 </ds:datastoreItem>
 </file>
</xml_diff>